<commit_message>
Adición de encabezado para el manuscrito
</commit_message>
<xml_diff>
--- a/guiasYformatos/cuadernoDeEstudios/formatos/manuscrito.docx
+++ b/guiasYformatos/cuadernoDeEstudios/formatos/manuscrito.docx
@@ -2,6 +2,151 @@
 <file path=word/document.xml><?xml version="1.0" encoding="utf-8"?>
 <w:document xmlns:wpc="http://schemas.microsoft.com/office/word/2010/wordprocessingCanvas" xmlns:mc="http://schemas.openxmlformats.org/markup-compatibility/2006" xmlns:o="urn:schemas-microsoft-com:office:office" xmlns:r="http://schemas.openxmlformats.org/officeDocument/2006/relationships" xmlns:m="http://schemas.openxmlformats.org/officeDocument/2006/math" xmlns:v="urn:schemas-microsoft-com:vml" xmlns:wp14="http://schemas.microsoft.com/office/word/2010/wordprocessingDrawing" xmlns:wp="http://schemas.openxmlformats.org/drawingml/2006/wordprocessingDrawing" xmlns:w10="urn:schemas-microsoft-com:office:word" xmlns:w="http://schemas.openxmlformats.org/wordprocessingml/2006/main" xmlns:w14="http://schemas.microsoft.com/office/word/2010/wordml" xmlns:w15="http://schemas.microsoft.com/office/word/2012/wordml" xmlns:wpg="http://schemas.microsoft.com/office/word/2010/wordprocessingGroup" xmlns:wpi="http://schemas.microsoft.com/office/word/2010/wordprocessingInk" xmlns:wne="http://schemas.microsoft.com/office/word/2006/wordml" xmlns:wps="http://schemas.microsoft.com/office/word/2010/wordprocessingShape" mc:Ignorable="w14 w15 wp14">
   <w:body>
+    <w:tbl>
+      <w:tblPr>
+        <w:tblStyle w:val="Tablaconcuadrcula"/>
+        <w:tblW w:w="0" w:type="auto"/>
+        <w:tblLook w:val="04A0" w:firstRow="1" w:lastRow="0" w:firstColumn="1" w:lastColumn="0" w:noHBand="0" w:noVBand="1"/>
+      </w:tblPr>
+      <w:tblGrid>
+        <w:gridCol w:w="1951"/>
+        <w:gridCol w:w="7027"/>
+      </w:tblGrid>
+      <w:tr>
+        <w:tc>
+          <w:tcPr>
+            <w:tcW w:w="1951" w:type="dxa"/>
+            <w:shd w:val="clear" w:color="auto" w:fill="000000" w:themeFill="text1"/>
+          </w:tcPr>
+          <w:p>
+            <w:pPr>
+              <w:tabs>
+                <w:tab w:val="right" w:pos="8498"/>
+              </w:tabs>
+              <w:rPr>
+                <w:rFonts w:ascii="Times" w:hAnsi="Times"/>
+              </w:rPr>
+            </w:pPr>
+            <w:r>
+              <w:rPr>
+                <w:rFonts w:ascii="Times" w:hAnsi="Times"/>
+              </w:rPr>
+              <w:t>Título del guion</w:t>
+            </w:r>
+          </w:p>
+        </w:tc>
+        <w:tc>
+          <w:tcPr>
+            <w:tcW w:w="7027" w:type="dxa"/>
+          </w:tcPr>
+          <w:p>
+            <w:pPr>
+              <w:tabs>
+                <w:tab w:val="right" w:pos="8498"/>
+              </w:tabs>
+              <w:rPr>
+                <w:rFonts w:ascii="Times" w:hAnsi="Times"/>
+                <w:highlight w:val="yellow"/>
+              </w:rPr>
+            </w:pPr>
+          </w:p>
+        </w:tc>
+      </w:tr>
+      <w:tr>
+        <w:tc>
+          <w:tcPr>
+            <w:tcW w:w="1951" w:type="dxa"/>
+            <w:shd w:val="clear" w:color="auto" w:fill="000000" w:themeFill="text1"/>
+          </w:tcPr>
+          <w:p>
+            <w:pPr>
+              <w:tabs>
+                <w:tab w:val="right" w:pos="8498"/>
+              </w:tabs>
+              <w:rPr>
+                <w:rFonts w:ascii="Times" w:hAnsi="Times"/>
+              </w:rPr>
+            </w:pPr>
+            <w:r>
+              <w:rPr>
+                <w:rFonts w:ascii="Times" w:hAnsi="Times"/>
+              </w:rPr>
+              <w:t>Código del guion</w:t>
+            </w:r>
+          </w:p>
+        </w:tc>
+        <w:tc>
+          <w:tcPr>
+            <w:tcW w:w="7027" w:type="dxa"/>
+          </w:tcPr>
+          <w:p>
+            <w:pPr>
+              <w:tabs>
+                <w:tab w:val="right" w:pos="8498"/>
+              </w:tabs>
+              <w:rPr>
+                <w:rFonts w:ascii="Times" w:hAnsi="Times"/>
+                <w:highlight w:val="yellow"/>
+              </w:rPr>
+            </w:pPr>
+          </w:p>
+        </w:tc>
+      </w:tr>
+      <w:tr>
+        <w:tc>
+          <w:tcPr>
+            <w:tcW w:w="1951" w:type="dxa"/>
+            <w:shd w:val="clear" w:color="auto" w:fill="000000" w:themeFill="text1"/>
+          </w:tcPr>
+          <w:p>
+            <w:pPr>
+              <w:tabs>
+                <w:tab w:val="right" w:pos="8498"/>
+              </w:tabs>
+              <w:rPr>
+                <w:rFonts w:ascii="Times" w:hAnsi="Times"/>
+              </w:rPr>
+            </w:pPr>
+            <w:r>
+              <w:rPr>
+                <w:rFonts w:ascii="Times" w:hAnsi="Times"/>
+              </w:rPr>
+              <w:t>Descripción</w:t>
+            </w:r>
+          </w:p>
+        </w:tc>
+        <w:tc>
+          <w:tcPr>
+            <w:tcW w:w="7027" w:type="dxa"/>
+          </w:tcPr>
+          <w:p>
+            <w:pPr>
+              <w:tabs>
+                <w:tab w:val="right" w:pos="8498"/>
+              </w:tabs>
+              <w:rPr>
+                <w:rFonts w:ascii="Times" w:hAnsi="Times"/>
+                <w:highlight w:val="yellow"/>
+              </w:rPr>
+            </w:pPr>
+            <w:bookmarkStart w:id="0" w:name="_GoBack"/>
+            <w:bookmarkEnd w:id="0"/>
+          </w:p>
+        </w:tc>
+      </w:tr>
+    </w:tbl>
+    <w:p>
+      <w:pPr>
+        <w:tabs>
+          <w:tab w:val="right" w:pos="8498"/>
+        </w:tabs>
+        <w:spacing w:after="0"/>
+        <w:rPr>
+          <w:rFonts w:ascii="Times" w:hAnsi="Times"/>
+          <w:highlight w:val="yellow"/>
+        </w:rPr>
+      </w:pPr>
+    </w:p>
     <w:p>
       <w:pPr>
         <w:tabs>
@@ -2575,8 +2720,6 @@
               </w:rPr>
               <w:t>XX_</w:t>
             </w:r>
-            <w:bookmarkStart w:id="0" w:name="_GoBack"/>
-            <w:bookmarkEnd w:id="0"/>
             <w:r>
               <w:rPr>
                 <w:rFonts w:ascii="Times New Roman" w:hAnsi="Times New Roman" w:cs="Times New Roman"/>
@@ -2752,6 +2895,7 @@
                 <w:sz w:val="18"/>
                 <w:szCs w:val="18"/>
               </w:rPr>
+              <w:lastRenderedPageBreak/>
               <w:t>Web 03</w:t>
             </w:r>
           </w:p>
@@ -8507,7 +8651,7 @@
 </file>
 
 <file path=customXml/itemProps1.xml><?xml version="1.0" encoding="utf-8"?>
-<ds:datastoreItem xmlns:ds="http://schemas.openxmlformats.org/officeDocument/2006/customXml" ds:itemID="{1AB732D0-7F50-471E-B1C0-59F83496899F}">
+<ds:datastoreItem xmlns:ds="http://schemas.openxmlformats.org/officeDocument/2006/customXml" ds:itemID="{F0FFE296-8503-45BC-B024-15B65E0EA43A}">
   <ds:schemaRefs>
     <ds:schemaRef ds:uri="http://schemas.openxmlformats.org/officeDocument/2006/bibliography"/>
   </ds:schemaRefs>

</xml_diff>